<commit_message>
made the final modification on compte_rendu.docx and re-runed the project
</commit_message>
<xml_diff>
--- a/Compte_Rendu.docx
+++ b/Compte_Rendu.docx
@@ -5,11 +5,77 @@
     <w:p>
       <w:pPr>
         <w:jc w:val="center"/>
+        <w:rPr>
+          <w:b/>
+          <w:sz w:val="28"/>
+        </w:rPr>
       </w:pPr>
       <w:r>
         <w:rPr>
           <w:b/>
-          <w:sz w:val="40"/>
+          <w:sz w:val="28"/>
+        </w:rPr>
+        <w:t xml:space="preserve">Université Abdelmalek </w:t>
+      </w:r>
+      <w:proofErr w:type="spellStart"/>
+      <w:r>
+        <w:rPr>
+          <w:b/>
+          <w:sz w:val="28"/>
+        </w:rPr>
+        <w:t>Essaâdi</w:t>
+      </w:r>
+      <w:proofErr w:type="spellEnd"/>
+      <w:r>
+        <w:rPr>
+          <w:b/>
+          <w:sz w:val="28"/>
+        </w:rPr>
+        <w:t xml:space="preserve"> – ENSA Tétouan</w:t>
+      </w:r>
+      <w:r>
+        <w:rPr>
+          <w:b/>
+          <w:sz w:val="28"/>
+        </w:rPr>
+        <w:br/>
+      </w:r>
+      <w:r>
+        <w:rPr>
+          <w:sz w:val="24"/>
+        </w:rPr>
+        <w:t xml:space="preserve">Département </w:t>
+      </w:r>
+      <w:proofErr w:type="spellStart"/>
+      <w:r>
+        <w:rPr>
+          <w:sz w:val="24"/>
+        </w:rPr>
+        <w:t>Télécoms</w:t>
+      </w:r>
+      <w:proofErr w:type="spellEnd"/>
+      <w:r>
+        <w:rPr>
+          <w:sz w:val="24"/>
+        </w:rPr>
+        <w:t xml:space="preserve"> / GSTR1</w:t>
+      </w:r>
+      <w:r>
+        <w:rPr>
+          <w:sz w:val="24"/>
+        </w:rPr>
+        <w:br/>
+      </w:r>
+      <w:r>
+        <w:rPr>
+          <w:sz w:val="24"/>
+        </w:rPr>
+        <w:br/>
+      </w:r>
+      <w:r>
+        <w:rPr>
+          <w:b/>
+          <w:sz w:val="28"/>
         </w:rPr>
         <w:t xml:space="preserve">Compte </w:t>
       </w:r>
@@ -17,7 +83,7 @@
       <w:r>
         <w:rPr>
           <w:b/>
-          <w:sz w:val="40"/>
+          <w:sz w:val="28"/>
         </w:rPr>
         <w:t>Rendu</w:t>
       </w:r>
@@ -25,14 +91,72 @@
       <w:r>
         <w:rPr>
           <w:b/>
-          <w:sz w:val="40"/>
+          <w:sz w:val="28"/>
         </w:rPr>
-        <w:t xml:space="preserve"> —</w:t>
+        <w:t xml:space="preserve"> </w:t>
       </w:r>
       <w:r>
         <w:rPr>
           <w:b/>
-          <w:sz w:val="40"/>
+          <w:sz w:val="32"/>
+        </w:rPr>
+        <w:t xml:space="preserve">– </w:t>
+      </w:r>
+      <w:r>
+        <w:rPr>
+          <w:b/>
+          <w:sz w:val="28"/>
+        </w:rPr>
+        <w:t xml:space="preserve">TP </w:t>
+      </w:r>
+      <w:proofErr w:type="spellStart"/>
+      <w:r>
+        <w:rPr>
+          <w:b/>
+          <w:sz w:val="28"/>
+        </w:rPr>
+        <w:t>Traitement</w:t>
+      </w:r>
+      <w:proofErr w:type="spellEnd"/>
+      <w:r>
+        <w:rPr>
+          <w:b/>
+          <w:sz w:val="28"/>
+        </w:rPr>
+        <w:t xml:space="preserve"> du Signal</w:t>
+      </w:r>
+    </w:p>
+    <w:p>
+      <w:pPr>
+        <w:jc w:val="center"/>
+      </w:pPr>
+      <w:r>
+        <w:rPr>
+          <w:b/>
+          <w:sz w:val="28"/>
+        </w:rPr>
+        <w:br/>
+      </w:r>
+      <w:r>
+        <w:rPr>
+          <w:b/>
+          <w:sz w:val="32"/>
+        </w:rPr>
+        <w:t xml:space="preserve">TD2 – </w:t>
+      </w:r>
+      <w:proofErr w:type="spellStart"/>
+      <w:r>
+        <w:rPr>
+          <w:b/>
+          <w:sz w:val="32"/>
+        </w:rPr>
+        <w:t>Analyse</w:t>
+      </w:r>
+      <w:proofErr w:type="spellEnd"/>
+      <w:r>
+        <w:rPr>
+          <w:b/>
+          <w:sz w:val="32"/>
         </w:rPr>
         <w:t xml:space="preserve"> </w:t>
       </w:r>
@@ -40,23 +164,7 @@
       <w:r>
         <w:rPr>
           <w:b/>
-          <w:sz w:val="40"/>
-        </w:rPr>
-        <w:t>Analyse</w:t>
-      </w:r>
-      <w:proofErr w:type="spellEnd"/>
-      <w:r>
-        <w:rPr>
-          <w:b/>
-          <w:sz w:val="40"/>
-        </w:rPr>
-        <w:t xml:space="preserve"> </w:t>
-      </w:r>
-      <w:proofErr w:type="spellStart"/>
-      <w:r>
-        <w:rPr>
-          <w:b/>
-          <w:sz w:val="40"/>
+          <w:sz w:val="32"/>
         </w:rPr>
         <w:t>Spectrale</w:t>
       </w:r>
@@ -64,103 +172,333 @@
       <w:r>
         <w:rPr>
           <w:b/>
-          <w:sz w:val="40"/>
+          <w:sz w:val="32"/>
         </w:rPr>
-        <w:t xml:space="preserve"> (FFT)</w:t>
+        <w:t xml:space="preserve"> (NI ELVIS II+ &amp; Implémentation Python)</w:t>
+      </w:r>
+      <w:r>
+        <w:rPr>
+          <w:b/>
+          <w:sz w:val="32"/>
+        </w:rPr>
+        <w:br/>
       </w:r>
     </w:p>
+    <w:p/>
+    <w:tbl>
+      <w:tblPr>
+        <w:tblStyle w:val="TableGrid"/>
+        <w:tblW w:w="0" w:type="auto"/>
+        <w:tblLook w:val="04A0" w:firstRow="1" w:lastRow="0" w:firstColumn="1" w:lastColumn="0" w:noHBand="0" w:noVBand="1"/>
+      </w:tblPr>
+      <w:tblGrid>
+        <w:gridCol w:w="4320"/>
+        <w:gridCol w:w="4320"/>
+      </w:tblGrid>
+      <w:tr>
+        <w:tc>
+          <w:tcPr>
+            <w:tcW w:w="4320" w:type="dxa"/>
+          </w:tcPr>
+          <w:p>
+            <w:pPr>
+              <w:rPr>
+                <w:b/>
+              </w:rPr>
+            </w:pPr>
+          </w:p>
+          <w:p>
+            <w:proofErr w:type="spellStart"/>
+            <w:r>
+              <w:rPr>
+                <w:b/>
+              </w:rPr>
+              <w:t>Étudiant</w:t>
+            </w:r>
+            <w:proofErr w:type="spellEnd"/>
+          </w:p>
+        </w:tc>
+        <w:tc>
+          <w:tcPr>
+            <w:tcW w:w="4320" w:type="dxa"/>
+          </w:tcPr>
+          <w:p>
+            <w:r>
+              <w:t xml:space="preserve">Ayoub ETTAIBE </w:t>
+            </w:r>
+          </w:p>
+          <w:p>
+            <w:proofErr w:type="gramStart"/>
+            <w:r>
+              <w:t>RIDA  IKHZMANE</w:t>
+            </w:r>
+            <w:proofErr w:type="gramEnd"/>
+          </w:p>
+          <w:p>
+            <w:r>
+              <w:t xml:space="preserve">SOUFIANE RAFI  </w:t>
+            </w:r>
+          </w:p>
+        </w:tc>
+      </w:tr>
+      <w:tr>
+        <w:tc>
+          <w:tcPr>
+            <w:tcW w:w="4320" w:type="dxa"/>
+          </w:tcPr>
+          <w:p>
+            <w:proofErr w:type="spellStart"/>
+            <w:r>
+              <w:rPr>
+                <w:b/>
+              </w:rPr>
+              <w:t>Encadrant</w:t>
+            </w:r>
+            <w:proofErr w:type="spellEnd"/>
+          </w:p>
+        </w:tc>
+        <w:tc>
+          <w:tcPr>
+            <w:tcW w:w="4320" w:type="dxa"/>
+          </w:tcPr>
+          <w:p>
+            <w:r>
+              <w:t xml:space="preserve">Prof. Naoufal </w:t>
+            </w:r>
+            <w:proofErr w:type="spellStart"/>
+            <w:r>
+              <w:t>Raissouni</w:t>
+            </w:r>
+            <w:proofErr w:type="spellEnd"/>
+          </w:p>
+        </w:tc>
+      </w:tr>
+      <w:tr>
+        <w:tc>
+          <w:tcPr>
+            <w:tcW w:w="4320" w:type="dxa"/>
+          </w:tcPr>
+          <w:p>
+            <w:r>
+              <w:rPr>
+                <w:b/>
+              </w:rPr>
+              <w:t>Matériel</w:t>
+            </w:r>
+          </w:p>
+        </w:tc>
+        <w:tc>
+          <w:tcPr>
+            <w:tcW w:w="4320" w:type="dxa"/>
+          </w:tcPr>
+          <w:p>
+            <w:r>
+              <w:t>NI ELVIS II+ (Oscilloscope, ARB, DSA) + PC</w:t>
+            </w:r>
+          </w:p>
+        </w:tc>
+      </w:tr>
+    </w:tbl>
+    <w:p/>
     <w:p>
       <w:pPr>
-        <w:jc w:val="center"/>
-      </w:pPr>
+        <w:pStyle w:val="Heading1"/>
+      </w:pPr>
+      <w:proofErr w:type="spellStart"/>
       <w:r>
-        <w:rPr>
-          <w:i/>
-          <w:sz w:val="24"/>
-        </w:rPr>
-        <w:t>Traitement du Signal — GSTR1</w:t>
+        <w:t>Sommaire</w:t>
+      </w:r>
+      <w:proofErr w:type="spellEnd"/>
+    </w:p>
+    <w:p/>
+    <w:p>
+      <w:pPr>
+        <w:pStyle w:val="ListBullet"/>
+        <w:numPr>
+          <w:ilvl w:val="0"/>
+          <w:numId w:val="0"/>
+        </w:numPr>
+        <w:ind w:left="360"/>
+      </w:pPr>
+      <w:r>
+        <w:t>1. Objectifs</w:t>
+      </w:r>
+      <w:r>
+        <w:br/>
+        <w:t>2. Matériel et outils</w:t>
+      </w:r>
+      <w:r>
+        <w:br/>
+        <w:t xml:space="preserve">3. </w:t>
+      </w:r>
+      <w:proofErr w:type="spellStart"/>
+      <w:r>
+        <w:t>C</w:t>
+      </w:r>
+      <w:r>
+        <w:t>âblage</w:t>
+      </w:r>
+      <w:proofErr w:type="spellEnd"/>
+      <w:r>
+        <w:t xml:space="preserve"> et </w:t>
+      </w:r>
+      <w:proofErr w:type="spellStart"/>
+      <w:r>
+        <w:t>mesures</w:t>
+      </w:r>
+      <w:proofErr w:type="spellEnd"/>
+      <w:r>
+        <w:t xml:space="preserve"> (NI ELVIS)</w:t>
+      </w:r>
+      <w:r>
+        <w:br/>
+        <w:t xml:space="preserve">4. </w:t>
+      </w:r>
+      <w:proofErr w:type="spellStart"/>
+      <w:r>
+        <w:t>A</w:t>
+      </w:r>
+      <w:r>
+        <w:t>nalyse</w:t>
+      </w:r>
+      <w:proofErr w:type="spellEnd"/>
+      <w:r>
+        <w:t xml:space="preserve"> </w:t>
+      </w:r>
+      <w:proofErr w:type="spellStart"/>
+      <w:r>
+        <w:t>spectrale</w:t>
+      </w:r>
+      <w:proofErr w:type="spellEnd"/>
+      <w:r>
+        <w:t xml:space="preserve"> (Python)</w:t>
+      </w:r>
+      <w:r>
+        <w:br/>
+        <w:t>5. Études complémentaires (sinus, dent de scie, LPF)</w:t>
+      </w:r>
+      <w:r>
+        <w:br/>
+        <w:t>6. Conclusion</w:t>
+      </w:r>
+      <w:r>
+        <w:br/>
       </w:r>
     </w:p>
+    <w:p/>
     <w:p>
       <w:pPr>
-        <w:jc w:val="center"/>
+        <w:pStyle w:val="Heading1"/>
       </w:pPr>
       <w:r>
-        <w:t>ENSA Tétouan — Université Abdelmalek Essaâdi</w:t>
+        <w:t>1. Objectifs</w:t>
       </w:r>
     </w:p>
     <w:p>
       <w:r>
-        <w:rPr>
-          <w:sz w:val="12"/>
-        </w:rPr>
-        <w:t xml:space="preserve"> </w:t>
+        <w:t>L’objectif de ce TD2 est de comprendre et mettre en œuvre l’analyse spectrale d’un signal. Nous avons d’abord réalisé le câblage sur la plateforme NI ELVIS II+ afin d’observer un signal dans le domaine temporel (oscilloscope) et dans le domaine fréquentiel (analyseur de spectre/FFT). Ensuite, nous avons reproduit la même démarche en Python : génération du signal, échantillonnage, calcul de la FFT et interprétation des pics spectraux (fréquences, amplitudes et phénomènes d’aliasing).</w:t>
       </w:r>
     </w:p>
     <w:p>
-      <w:proofErr w:type="gramStart"/>
+      <w:pPr>
+        <w:pStyle w:val="Heading1"/>
+      </w:pPr>
       <w:r>
-        <w:rPr>
-          <w:b/>
-        </w:rPr>
-        <w:t>Nom :</w:t>
-      </w:r>
-      <w:r>
-        <w:t>Ayoub</w:t>
-      </w:r>
-      <w:proofErr w:type="gramEnd"/>
-      <w:r>
-        <w:t xml:space="preserve"> ETTAIBE &amp; </w:t>
-      </w:r>
-      <w:proofErr w:type="gramStart"/>
-      <w:r>
-        <w:t xml:space="preserve">RIDA </w:t>
-      </w:r>
-      <w:r>
-        <w:t xml:space="preserve"> </w:t>
-      </w:r>
-      <w:r>
-        <w:t>IKHZMANE</w:t>
-      </w:r>
-      <w:proofErr w:type="gramEnd"/>
-      <w:r>
-        <w:t xml:space="preserve"> &amp; SOUFIANE RAFI</w:t>
-      </w:r>
-      <w:r>
-        <w:t xml:space="preserve">  </w:t>
+        <w:lastRenderedPageBreak/>
+        <w:t>2. Matériel et outils</w:t>
       </w:r>
     </w:p>
     <w:p>
-      <w:proofErr w:type="gramStart"/>
+      <w:pPr>
+        <w:pStyle w:val="ListBullet"/>
+      </w:pPr>
       <w:r>
-        <w:rPr>
-          <w:b/>
-        </w:rPr>
-        <w:t>Groupe :</w:t>
-      </w:r>
-      <w:proofErr w:type="gramEnd"/>
-      <w:r>
-        <w:rPr>
-          <w:b/>
-        </w:rPr>
-        <w:t xml:space="preserve"> </w:t>
-      </w:r>
-      <w:r>
-        <w:t>2</w:t>
+        <w:t>Matériel utilisé :</w:t>
       </w:r>
     </w:p>
-    <w:p/>
     <w:p>
       <w:pPr>
+        <w:pStyle w:val="ListBullet2"/>
+      </w:pPr>
+      <w:r>
+        <w:t>NI ELVIS II+ avec la carte de prototypage (Prototyping Board).</w:t>
+      </w:r>
+    </w:p>
+    <w:p>
+      <w:pPr>
+        <w:pStyle w:val="ListBullet2"/>
+      </w:pPr>
+      <w:r>
+        <w:t>Connexions (fils, BNC/bananes) entre sorties analogiques (AO) et entrées analogiques (AI).</w:t>
+      </w:r>
+    </w:p>
+    <w:p>
+      <w:pPr>
+        <w:pStyle w:val="ListBullet2"/>
+      </w:pPr>
+      <w:r>
+        <w:t>PC avec NI ELVISmx (Oscilloscope/SCOPE, Arbitrary Waveform Generator/ARB, Dynamic Signal Analyzer/DSA).</w:t>
+      </w:r>
+    </w:p>
+    <w:p>
+      <w:pPr>
+        <w:pStyle w:val="ListBullet"/>
+      </w:pPr>
+      <w:r>
+        <w:t>Logiciels / bibliothèques (Python) :</w:t>
+      </w:r>
+    </w:p>
+    <w:p>
+      <w:pPr>
+        <w:pStyle w:val="ListBullet2"/>
+      </w:pPr>
+      <w:r>
+        <w:t>Python 3, Jupyter Notebook.</w:t>
+      </w:r>
+    </w:p>
+    <w:p>
+      <w:pPr>
+        <w:pStyle w:val="ListBullet2"/>
+      </w:pPr>
+      <w:r>
+        <w:t>NumPy (calculs), Matplotlib (affichage).</w:t>
+      </w:r>
+    </w:p>
+    <w:p>
+      <w:pPr>
         <w:pStyle w:val="Heading1"/>
       </w:pPr>
       <w:r>
-        <w:t>1. Contexte et objectif</w:t>
+        <w:t xml:space="preserve">3. </w:t>
+      </w:r>
+      <w:proofErr w:type="spellStart"/>
+      <w:r>
+        <w:t>Câblage</w:t>
+      </w:r>
+      <w:proofErr w:type="spellEnd"/>
+      <w:r>
+        <w:t xml:space="preserve"> et </w:t>
+      </w:r>
+      <w:proofErr w:type="spellStart"/>
+      <w:r>
+        <w:t>mesures</w:t>
+      </w:r>
+      <w:proofErr w:type="spellEnd"/>
+      <w:r>
+        <w:t xml:space="preserve"> sur NI ELVIS II+</w:t>
+      </w:r>
+    </w:p>
+    <w:p>
+      <w:pPr>
+        <w:pStyle w:val="Heading2"/>
+      </w:pPr>
+      <w:r>
+        <w:t>3.1 Câblage (acquisition d’un signal analogique)</w:t>
       </w:r>
     </w:p>
     <w:p>
       <w:r>
-        <w:t>Dans le cadre du module Traitement du Signal, on réalise une analyse spectrale d’un signal à l’aide de la FFT (Fast Fourier Transform). L’objectif est de passer du domaine temporel au domaine fréquentiel afin d’identifier les composantes fréquentielles d’un signal.</w:t>
+        <w:t>Le câblage consiste à envoyer un signal généré par la plateforme (sortie analogique AO) vers une entrée analogique (AI) afin de l’observer au SCOPE et d’en extraire le spectre via la FFT (DSA).</w:t>
       </w:r>
     </w:p>
     <w:p>
@@ -168,155 +506,312 @@
         <w:pStyle w:val="ListBullet"/>
       </w:pPr>
       <w:r>
-        <w:t>Générer des signaux dans le domaine temporel (somme de cosinus).</w:t>
+        <w:t>Connexion typique réalisée :</w:t>
       </w:r>
     </w:p>
     <w:p>
       <w:pPr>
-        <w:pStyle w:val="ListBullet"/>
+        <w:pStyle w:val="ListBullet2"/>
       </w:pPr>
       <w:r>
-        <w:t>Échantillonner le signal avec une fréquence fs et un nombre d’échantillons N.</w:t>
+        <w:t>AO0 → AI0+ (entrée positive).</w:t>
       </w:r>
     </w:p>
     <w:p>
       <w:pPr>
-        <w:pStyle w:val="ListBullet"/>
+        <w:pStyle w:val="ListBullet2"/>
       </w:pPr>
       <w:r>
-        <w:t>Calculer la FFT et tracer le spectre linéaire unilatéral |X(f)|.</w:t>
+        <w:t>AI0− → GND (masse).</w:t>
       </w:r>
     </w:p>
     <w:p>
       <w:pPr>
-        <w:pStyle w:val="ListBullet"/>
+        <w:pStyle w:val="ListBullet2"/>
       </w:pPr>
       <w:r>
-        <w:t>Étudier l’impact de fs sur le spectre et observer l’aliasing (repliement spectral).</w:t>
+        <w:t>Vérification du partage de masse (important pour éviter un signal flottant).</w:t>
       </w:r>
     </w:p>
     <w:p>
       <w:pPr>
-        <w:pStyle w:val="Heading1"/>
+        <w:jc w:val="center"/>
       </w:pPr>
       <w:r>
-        <w:t>2. Rappels théoriques</w:t>
+        <w:rPr>
+          <w:noProof/>
+        </w:rPr>
+        <w:lastRenderedPageBreak/>
+        <w:drawing>
+          <wp:inline distT="0" distB="0" distL="0" distR="0">
+            <wp:extent cx="6035040" cy="4526280"/>
+            <wp:effectExtent l="0" t="0" r="0" b="0"/>
+            <wp:docPr id="1" name="Picture 1"/>
+            <wp:cNvGraphicFramePr>
+              <a:graphicFrameLocks xmlns:a="http://schemas.openxmlformats.org/drawingml/2006/main" noChangeAspect="1"/>
+            </wp:cNvGraphicFramePr>
+            <a:graphic xmlns:a="http://schemas.openxmlformats.org/drawingml/2006/main">
+              <a:graphicData uri="http://schemas.openxmlformats.org/drawingml/2006/picture">
+                <pic:pic xmlns:pic="http://schemas.openxmlformats.org/drawingml/2006/picture">
+                  <pic:nvPicPr>
+                    <pic:cNvPr id="0" name="IMG_81731690-DB2B-4A04-9559-F74542A2E96E.jpeg"/>
+                    <pic:cNvPicPr/>
+                  </pic:nvPicPr>
+                  <pic:blipFill>
+                    <a:blip r:embed="rId6"/>
+                    <a:stretch>
+                      <a:fillRect/>
+                    </a:stretch>
+                  </pic:blipFill>
+                  <pic:spPr>
+                    <a:xfrm>
+                      <a:off x="0" y="0"/>
+                      <a:ext cx="6035040" cy="4526280"/>
+                    </a:xfrm>
+                    <a:prstGeom prst="rect">
+                      <a:avLst/>
+                    </a:prstGeom>
+                  </pic:spPr>
+                </pic:pic>
+              </a:graphicData>
+            </a:graphic>
+          </wp:inline>
+        </w:drawing>
       </w:r>
     </w:p>
     <w:p>
       <w:pPr>
+        <w:pStyle w:val="Caption"/>
+        <w:jc w:val="center"/>
+      </w:pPr>
+      <w:r>
+        <w:rPr>
+          <w:i/>
+        </w:rPr>
+        <w:t>Figure 1 — Plateforme NI ELVIS II+ et câblage sur la carte de prototypage (photo prise au TD).</w:t>
+      </w:r>
+    </w:p>
+    <w:p>
+      <w:pPr>
         <w:pStyle w:val="Heading2"/>
       </w:pPr>
       <w:r>
-        <w:t>2.1 Échantillonnage et fréquence de Nyquist</w:t>
+        <w:t>3.2 Visualisation temporelle (Oscilloscope / SCOPE)</w:t>
       </w:r>
     </w:p>
     <w:p>
       <w:r>
-        <w:t>Lorsqu’un signal analogique est échantillonné à la fréquence fs (Hz), la fréquence maximale observable sans ambiguïté est la fréquence de Nyquist :</w:t>
+        <w:t>Après activation de l’oscilloscope (SCOPE) dans NI ELVISmx, nous avons sélectionné l’entrée AI0 comme source et vérifié l’affichage du signal x(t). Les réglages (échelle temporelle/verticale) permettent de voir clairement la forme d’onde et sa période.</w:t>
       </w:r>
     </w:p>
     <w:p>
       <w:pPr>
-        <w:pStyle w:val="IntenseQuote"/>
+        <w:pStyle w:val="Heading2"/>
       </w:pPr>
       <w:r>
-        <w:t>fN = fs / 2</w:t>
+        <w:t>3.3 Analyse spectrale (DSA / FFT)</w:t>
       </w:r>
     </w:p>
     <w:p>
       <w:r>
-        <w:t>Pour éviter l’aliasing, il faut respecter la condition : fs ≥ 2·fmax, où fmax est la fréquence la plus élevée présente dans le signal.</w:t>
+        <w:t>L’analyseur de signal dynamique (DSA) calcule la FFT du signal acquis et affiche le spectre d’amplitude unilatéral. Les pics du spectre indiquent la présence de composantes sinusoïdales à des fréquences bien définies, ce qui permet d’identifier les fréquences présentes dans x(t).</w:t>
       </w:r>
     </w:p>
     <w:p>
       <w:pPr>
-        <w:pStyle w:val="Heading2"/>
+        <w:jc w:val="center"/>
       </w:pPr>
       <w:r>
-        <w:t>2.2 FFT et spectre unilatéral</w:t>
+        <w:rPr>
+          <w:noProof/>
+        </w:rPr>
+        <w:lastRenderedPageBreak/>
+        <w:drawing>
+          <wp:inline distT="0" distB="0" distL="0" distR="0">
+            <wp:extent cx="6217920" cy="4663440"/>
+            <wp:effectExtent l="0" t="0" r="0" b="0"/>
+            <wp:docPr id="2" name="Picture 2"/>
+            <wp:cNvGraphicFramePr>
+              <a:graphicFrameLocks xmlns:a="http://schemas.openxmlformats.org/drawingml/2006/main" noChangeAspect="1"/>
+            </wp:cNvGraphicFramePr>
+            <a:graphic xmlns:a="http://schemas.openxmlformats.org/drawingml/2006/main">
+              <a:graphicData uri="http://schemas.openxmlformats.org/drawingml/2006/picture">
+                <pic:pic xmlns:pic="http://schemas.openxmlformats.org/drawingml/2006/picture">
+                  <pic:nvPicPr>
+                    <pic:cNvPr id="0" name="IMG_2047.jpeg"/>
+                    <pic:cNvPicPr/>
+                  </pic:nvPicPr>
+                  <pic:blipFill>
+                    <a:blip r:embed="rId7"/>
+                    <a:stretch>
+                      <a:fillRect/>
+                    </a:stretch>
+                  </pic:blipFill>
+                  <pic:spPr>
+                    <a:xfrm>
+                      <a:off x="0" y="0"/>
+                      <a:ext cx="6217920" cy="4663440"/>
+                    </a:xfrm>
+                    <a:prstGeom prst="rect">
+                      <a:avLst/>
+                    </a:prstGeom>
+                  </pic:spPr>
+                </pic:pic>
+              </a:graphicData>
+            </a:graphic>
+          </wp:inline>
+        </w:drawing>
+      </w:r>
+    </w:p>
+    <w:p>
+      <w:pPr>
+        <w:pStyle w:val="Caption"/>
+        <w:jc w:val="center"/>
+      </w:pPr>
+      <w:r>
+        <w:rPr>
+          <w:i/>
+        </w:rPr>
+        <w:t>Figure 2 — Exemple de mesure : signal temporel (gauche) et spectre FFT unilatéral (droite).</w:t>
       </w:r>
     </w:p>
     <w:p>
       <w:r>
-        <w:t>La FFT permet de décomposer un signal échantillonné x[n] en composantes fréquentielles. Dans ce TD, on affiche un spectre unilatéral (fréquences positives) en amplitude, ce qui met en évidence des raies (pics) aux fréquences présentes dans le signal.</w:t>
+        <w:t>Dans notre cas, le signal est une somme de cosinus, ce qui se traduit par plusieurs pics dans le spectre. Un exemple typique (voir Figure 2) montre des raies autour de 1 kHz et 2 kHz, ainsi qu’une composante haute fréquence (autour de 8 kHz selon les réglages du TD).</w:t>
       </w:r>
     </w:p>
     <w:p>
       <w:pPr>
-        <w:pStyle w:val="IntenseQuote"/>
+        <w:pStyle w:val="Heading2"/>
       </w:pPr>
       <w:r>
-        <w:t>Résolution fréquentielle :  Δf = fs / N</w:t>
-      </w:r>
-    </w:p>
-    <w:p>
-      <w:pPr>
-        <w:pStyle w:val="Heading2"/>
-      </w:pPr>
-      <w:r>
-        <w:lastRenderedPageBreak/>
-        <w:t>2.3 Aliasing (repliement spectral)</w:t>
+        <w:t>3.4 Remarque : aliasing lorsque fs est insuffisant</w:t>
       </w:r>
     </w:p>
     <w:p>
       <w:r>
-        <w:t>Si une composante de fréquence dépasse fs/2, elle se replie dans la bande [0, fs/2]. Ce phénomène est appelé aliasing. En pratique, cela se traduit par des pics qui apparaissent à des fréquences différentes de celles du signal d’origine lorsque fs devient trop faible.</w:t>
+        <w:t>Lorsque la fréquence d’échantillonnage fs diminue et que certaines composantes dépassent la fréquence de Nyquist (fs/2), elles se replient dans la bande observée : c’est le phénomène d’aliasing. Par exemple, une composante à 8 kHz observée avec fs = 14 kHz (Nyquist = 7 kHz) apparaît repliée à |fs − 8 kHz| = 6 kHz.</w:t>
       </w:r>
     </w:p>
     <w:p>
       <w:pPr>
+        <w:jc w:val="center"/>
+      </w:pPr>
+      <w:r>
+        <w:rPr>
+          <w:noProof/>
+        </w:rPr>
+        <w:lastRenderedPageBreak/>
+        <w:drawing>
+          <wp:inline distT="0" distB="0" distL="0" distR="0">
+            <wp:extent cx="6217920" cy="4663440"/>
+            <wp:effectExtent l="0" t="0" r="0" b="0"/>
+            <wp:docPr id="3" name="Picture 3"/>
+            <wp:cNvGraphicFramePr>
+              <a:graphicFrameLocks xmlns:a="http://schemas.openxmlformats.org/drawingml/2006/main" noChangeAspect="1"/>
+            </wp:cNvGraphicFramePr>
+            <a:graphic xmlns:a="http://schemas.openxmlformats.org/drawingml/2006/main">
+              <a:graphicData uri="http://schemas.openxmlformats.org/drawingml/2006/picture">
+                <pic:pic xmlns:pic="http://schemas.openxmlformats.org/drawingml/2006/picture">
+                  <pic:nvPicPr>
+                    <pic:cNvPr id="0" name="IMG_2149.jpeg"/>
+                    <pic:cNvPicPr/>
+                  </pic:nvPicPr>
+                  <pic:blipFill>
+                    <a:blip r:embed="rId8"/>
+                    <a:stretch>
+                      <a:fillRect/>
+                    </a:stretch>
+                  </pic:blipFill>
+                  <pic:spPr>
+                    <a:xfrm>
+                      <a:off x="0" y="0"/>
+                      <a:ext cx="6217920" cy="4663440"/>
+                    </a:xfrm>
+                    <a:prstGeom prst="rect">
+                      <a:avLst/>
+                    </a:prstGeom>
+                  </pic:spPr>
+                </pic:pic>
+              </a:graphicData>
+            </a:graphic>
+          </wp:inline>
+        </w:drawing>
+      </w:r>
+    </w:p>
+    <w:p>
+      <w:pPr>
+        <w:pStyle w:val="Caption"/>
+        <w:jc w:val="center"/>
+      </w:pPr>
+      <w:r>
+        <w:rPr>
+          <w:i/>
+        </w:rPr>
+        <w:t>Figure 3 — Exemple d’aliasing : fs = 14 kHz, la composante 8 kHz se replie vers 6 kHz.</w:t>
+      </w:r>
+    </w:p>
+    <w:p>
+      <w:pPr>
         <w:pStyle w:val="Heading1"/>
       </w:pPr>
       <w:r>
-        <w:t>3. Travail demandé et signaux étudiés</w:t>
+        <w:t xml:space="preserve">4. </w:t>
+      </w:r>
+      <w:proofErr w:type="spellStart"/>
+      <w:r>
+        <w:t>Implémentation</w:t>
+      </w:r>
+      <w:proofErr w:type="spellEnd"/>
+      <w:r>
+        <w:t xml:space="preserve"> Python de </w:t>
+      </w:r>
+      <w:proofErr w:type="spellStart"/>
+      <w:r>
+        <w:t>l’analyse</w:t>
+      </w:r>
+      <w:proofErr w:type="spellEnd"/>
+      <w:r>
+        <w:t xml:space="preserve"> spectrale</w:t>
+      </w:r>
+    </w:p>
+    <w:p>
+      <w:pPr>
+        <w:pStyle w:val="Heading2"/>
+      </w:pPr>
+      <w:r>
+        <w:t>4.1 Génération du signal</w:t>
       </w:r>
     </w:p>
     <w:p>
       <w:r>
-        <w:t>On fixe N = 1000 échantillons et on étudie les signaux suivants :</w:t>
+        <w:t>Nous avons reproduit le signal du TD sous forme numérique. Un exemple représentatif est :</w:t>
       </w:r>
     </w:p>
     <w:p>
       <w:pPr>
-        <w:pStyle w:val="ListBullet"/>
+        <w:pStyle w:val="IntenseQuote"/>
       </w:pPr>
       <w:r>
-        <w:t>x1(t) = 1·cos(2π·1000·t)</w:t>
-      </w:r>
-    </w:p>
-    <w:p>
-      <w:pPr>
-        <w:pStyle w:val="ListBullet"/>
-      </w:pPr>
-      <w:r>
-        <w:t>x2(t) = x1(t) + 2·cos(2π·2000·t)</w:t>
-      </w:r>
-    </w:p>
-    <w:p>
-      <w:pPr>
-        <w:pStyle w:val="ListBullet"/>
-      </w:pPr>
-      <w:r>
-        <w:t>x(t)  = x2(t) + 5·cos(2π·8000·t)</w:t>
+        <w:t>x(t) = 1·cos(2π·1000·t) + 2·cos(2π·2000·t) + 5·cos(2π·8000·t)</w:t>
       </w:r>
     </w:p>
     <w:p>
       <w:r>
-        <w:t>Ainsi, le signal final x(t) contient trois composantes fréquentielles : 1 kHz (amplitude 1), 2 kHz (amplitude 2) et 8 kHz (amplitude 5).</w:t>
+        <w:t>Chaque terme correspond à une composante sinusoïdale : la fréquence est donnée par f (en Hz) et l’amplitude par le coefficient devant le cosinus.</w:t>
       </w:r>
     </w:p>
     <w:p>
       <w:pPr>
-        <w:pStyle w:val="Heading1"/>
+        <w:pStyle w:val="Heading2"/>
       </w:pPr>
       <w:r>
-        <w:t>4. Méthodologie (implémentation Python)</w:t>
+        <w:t>4.2 Échantillonnage</w:t>
       </w:r>
     </w:p>
     <w:p>
       <w:r>
-        <w:t>Le travail a été implémenté dans un notebook Python (.ipynb) en utilisant NumPy et Matplotlib. Les étapes sont :</w:t>
+        <w:t>Le signal est échantillonné avec une fréquence fs et un nombre d’échantillons N. On construit alors : t[n] = n/fs, pour n = 0…N−1, puis x[n] = x(t[n]).</w:t>
       </w:r>
     </w:p>
     <w:p>
@@ -324,60 +819,61 @@
         <w:pStyle w:val="ListBullet"/>
       </w:pPr>
       <w:r>
-        <w:t>Créer le vecteur temps t[n] = n / fs, pour n = 0..N-1.</w:t>
+        <w:t>Paramètres utilisés dans le TD :</w:t>
       </w:r>
     </w:p>
     <w:p>
       <w:pPr>
-        <w:pStyle w:val="ListBullet"/>
+        <w:pStyle w:val="ListBullet2"/>
       </w:pPr>
       <w:r>
-        <w:t>Générer x1(t), x2(t) et x(t).</w:t>
+        <w:lastRenderedPageBreak/>
+        <w:t>fs initialement élevé (ex. 20 kHz) pour bien séparer les composantes.</w:t>
       </w:r>
     </w:p>
     <w:p>
       <w:pPr>
-        <w:pStyle w:val="ListBullet"/>
+        <w:pStyle w:val="ListBullet2"/>
       </w:pPr>
       <w:r>
-        <w:t>Calculer la FFT avec np.fft.rfft (partie positive du spectre).</w:t>
+        <w:t>N = 1000 points (résolution fréquentielle Δf = fs / N).</w:t>
       </w:r>
     </w:p>
     <w:p>
       <w:pPr>
-        <w:pStyle w:val="ListBullet"/>
+        <w:pStyle w:val="ListBullet2"/>
       </w:pPr>
       <w:r>
-        <w:t>Construire l’amplitude unilatérale |X(f)| avec une normalisation adaptée.</w:t>
+        <w:t>Variation progressive de fs pour observer l’aliasing.</w:t>
       </w:r>
     </w:p>
     <w:p>
       <w:pPr>
-        <w:pStyle w:val="ListBullet"/>
+        <w:pStyle w:val="Heading2"/>
       </w:pPr>
       <w:r>
-        <w:t>Tracer : (1) le signal temporel et (2) le spectre en amplitude.</w:t>
+        <w:t>4.3 Calcul de la FFT et spectre unilatéral</w:t>
       </w:r>
     </w:p>
     <w:p>
       <w:r>
-        <w:t>Paramètres principaux :</w:t>
+        <w:t>La FFT de x[n] est calculée (par exemple via numpy.fft.rfft pour ne garder que les fréquences positives). Pour obtenir un spectre d’amplitude unilatéral correctement normalisé, on divise par N, puis on multiplie par 2 toutes les composantes sauf la composante continue (0 Hz).</w:t>
       </w:r>
     </w:p>
     <w:p>
       <w:pPr>
-        <w:pStyle w:val="ListBullet"/>
+        <w:pStyle w:val="IntenseQuote"/>
       </w:pPr>
       <w:r>
-        <w:t>Nombre d’échantillons : N = 1000</w:t>
+        <w:t>Les fréquences associées sont : f[k] = k·fs/N (k = 0…N/2).</w:t>
       </w:r>
     </w:p>
     <w:p>
       <w:pPr>
-        <w:pStyle w:val="ListBullet"/>
+        <w:pStyle w:val="Heading2"/>
       </w:pPr>
       <w:r>
-        <w:t>Fréquences : f1 = 1 kHz, f2 = 2 kHz, f3 = 8 kHz</w:t>
+        <w:t>4.4 Résultats attendus</w:t>
       </w:r>
     </w:p>
     <w:p>
@@ -385,163 +881,262 @@
         <w:pStyle w:val="ListBullet"/>
       </w:pPr>
       <w:r>
-        <w:t>Fréquences d’échantillonnage testées : fs = 20 kHz, fs = 8 kHz, puis fs de 20 kHz à 1 kHz (pas de 1 kHz)</w:t>
+        <w:t>Avec un fs suffisamment grand (fs &gt; 2·fmax), on observe :</w:t>
       </w:r>
     </w:p>
     <w:p>
       <w:pPr>
-        <w:pStyle w:val="Heading1"/>
+        <w:pStyle w:val="ListBullet2"/>
       </w:pPr>
       <w:r>
-        <w:t>5. Résultats et interprétation</w:t>
+        <w:t>Des pics à 1 kHz, 2 kHz et 8 kHz.</w:t>
       </w:r>
     </w:p>
     <w:p>
       <w:pPr>
-        <w:pStyle w:val="Heading2"/>
+        <w:pStyle w:val="ListBullet2"/>
       </w:pPr>
       <w:r>
-        <w:t>5.1 Cas 1 : fs = 20 kHz, N = 1000</w:t>
+        <w:t>Des amplitudes proportionnelles aux coefficients (≈ 1, 2 et 5 sur le spectre unilatéral).</w:t>
+      </w:r>
+    </w:p>
+    <w:p>
+      <w:pPr>
+        <w:pStyle w:val="ListBullet2"/>
+      </w:pPr>
+      <w:r>
+        <w:t>Un bruit numérique faible (s’il n’y a pas de fenêtre, un léger étalement est possible).</w:t>
       </w:r>
     </w:p>
     <w:p>
       <w:r>
-        <w:t>Ici, fN = fs/2 = 10 kHz. Les composantes 1 kHz, 2 kHz et 8 kHz sont toutes inférieures à 10 kHz : il n’y a donc pas d’aliasing. Le spectre attendu présente trois raies aux fréquences 1 kHz, 2 kHz et 8 kHz.</w:t>
+        <w:t>Quand fs diminue et devient inférieur à 2·fmax, les pics au-delà de fs/2 se replient dans la bande [0, fs/2]. La fréquence repliée peut être interprétée avec la relation f_alias = |f − m·fs| (avec m entier), qui ramène la composante dans la bande de Nyquist.</w:t>
       </w:r>
     </w:p>
     <w:p>
       <w:pPr>
-        <w:pStyle w:val="IntenseQuote"/>
+        <w:pStyle w:val="Heading1"/>
       </w:pPr>
       <w:r>
-        <w:t>Δf = fs / N = 20000 / 1000 = 20 Hz</w:t>
+        <w:t>5. Études complémentaires (forme d’onde et filtrage)</w:t>
       </w:r>
     </w:p>
     <w:p>
       <w:r>
-        <w:lastRenderedPageBreak/>
-        <w:t>À insérer :</w:t>
+        <w:t>En plus du signal composé, nous avons observé l’impact de la forme d’onde sur le spectre et l’effet d’un filtre passe-bas (LPF).</w:t>
       </w:r>
     </w:p>
     <w:p>
       <w:pPr>
-        <w:pStyle w:val="ListBullet"/>
+        <w:pStyle w:val="Heading2"/>
       </w:pPr>
       <w:r>
-        <w:t>Figure 1 — x1(t) et son spectre (pic à 1 kHz).</w:t>
-      </w:r>
-    </w:p>
-    <w:p>
-      <w:pPr>
-        <w:pStyle w:val="ListBullet"/>
-      </w:pPr>
-      <w:r>
-        <w:t>Figure 2 — x2(t) et son spectre (pics à 1 kHz et 2 kHz).</w:t>
-      </w:r>
-    </w:p>
-    <w:p>
-      <w:pPr>
-        <w:pStyle w:val="ListBullet"/>
-      </w:pPr>
-      <w:r>
-        <w:t>Figure 3 — x(t) et son spectre (pics à 1 kHz, 2 kHz et 8 kHz).</w:t>
-      </w:r>
-    </w:p>
-    <w:p>
-      <w:pPr>
-        <w:pStyle w:val="Heading2"/>
-      </w:pPr>
-      <w:r>
-        <w:t>5.2 Cas 2 : fs = 8 kHz, N = 1000</w:t>
+        <w:t>5.1 Signal sinusoïdal</w:t>
       </w:r>
     </w:p>
     <w:p>
       <w:r>
-        <w:t>Ici, fN = 4 kHz. La composante à 8 kHz dépasse la fréquence de Nyquist et ne peut pas être représentée correctement : elle provoque de l’aliasing. Lors de l’échantillonnage, la composante 8 kHz se replie dans la bande observable, ce qui peut apparaître comme une composante proche de 0 Hz (DC) selon le cas.</w:t>
+        <w:t>Un sinus pur contient une seule fréquence : son spectre présente une unique raie à la fréquence fondamentale f0.</w:t>
+      </w:r>
+    </w:p>
+    <w:p>
+      <w:pPr>
+        <w:jc w:val="center"/>
+      </w:pPr>
+      <w:r>
+        <w:rPr>
+          <w:noProof/>
+        </w:rPr>
+        <w:lastRenderedPageBreak/>
+        <w:drawing>
+          <wp:inline distT="0" distB="0" distL="0" distR="0">
+            <wp:extent cx="6035040" cy="4526280"/>
+            <wp:effectExtent l="0" t="0" r="0" b="0"/>
+            <wp:docPr id="4" name="Picture 4"/>
+            <wp:cNvGraphicFramePr>
+              <a:graphicFrameLocks xmlns:a="http://schemas.openxmlformats.org/drawingml/2006/main" noChangeAspect="1"/>
+            </wp:cNvGraphicFramePr>
+            <a:graphic xmlns:a="http://schemas.openxmlformats.org/drawingml/2006/main">
+              <a:graphicData uri="http://schemas.openxmlformats.org/drawingml/2006/picture">
+                <pic:pic xmlns:pic="http://schemas.openxmlformats.org/drawingml/2006/picture">
+                  <pic:nvPicPr>
+                    <pic:cNvPr id="0" name="IMG_2050.jpeg"/>
+                    <pic:cNvPicPr/>
+                  </pic:nvPicPr>
+                  <pic:blipFill>
+                    <a:blip r:embed="rId9"/>
+                    <a:stretch>
+                      <a:fillRect/>
+                    </a:stretch>
+                  </pic:blipFill>
+                  <pic:spPr>
+                    <a:xfrm>
+                      <a:off x="0" y="0"/>
+                      <a:ext cx="6035040" cy="4526280"/>
+                    </a:xfrm>
+                    <a:prstGeom prst="rect">
+                      <a:avLst/>
+                    </a:prstGeom>
+                  </pic:spPr>
+                </pic:pic>
+              </a:graphicData>
+            </a:graphic>
+          </wp:inline>
+        </w:drawing>
+      </w:r>
+    </w:p>
+    <w:p>
+      <w:pPr>
+        <w:pStyle w:val="Caption"/>
+        <w:jc w:val="center"/>
+      </w:pPr>
+      <w:r>
+        <w:rPr>
+          <w:i/>
+        </w:rPr>
+        <w:t>Figure 4 — Sinus à f0 = 10 Hz : une seule raie dans le spectre.</w:t>
+      </w:r>
+    </w:p>
+    <w:p>
+      <w:pPr>
+        <w:pStyle w:val="Heading2"/>
+      </w:pPr>
+      <w:r>
+        <w:t>5.2 Signal dent de scie (sawtooth)</w:t>
       </w:r>
     </w:p>
     <w:p>
       <w:r>
-        <w:t>À insérer :</w:t>
+        <w:t>Une dent de scie n’est pas sinusoïdale : elle se décompose en une série d’harmoniques multiples de f0 (2f0, 3f0, …). Le spectre contient donc plusieurs raies, dont l’amplitude décroît avec l’ordre de l’harmonique.</w:t>
       </w:r>
     </w:p>
     <w:p>
       <w:pPr>
-        <w:pStyle w:val="ListBullet"/>
+        <w:jc w:val="center"/>
       </w:pPr>
       <w:r>
-        <w:t>Figure 4 — Spectre de x(t) à fs = 8 kHz (observation de l’aliasing).</w:t>
+        <w:rPr>
+          <w:noProof/>
+        </w:rPr>
+        <w:lastRenderedPageBreak/>
+        <w:drawing>
+          <wp:inline distT="0" distB="0" distL="0" distR="0">
+            <wp:extent cx="6035040" cy="4526280"/>
+            <wp:effectExtent l="0" t="0" r="0" b="0"/>
+            <wp:docPr id="5" name="Picture 5"/>
+            <wp:cNvGraphicFramePr>
+              <a:graphicFrameLocks xmlns:a="http://schemas.openxmlformats.org/drawingml/2006/main" noChangeAspect="1"/>
+            </wp:cNvGraphicFramePr>
+            <a:graphic xmlns:a="http://schemas.openxmlformats.org/drawingml/2006/main">
+              <a:graphicData uri="http://schemas.openxmlformats.org/drawingml/2006/picture">
+                <pic:pic xmlns:pic="http://schemas.openxmlformats.org/drawingml/2006/picture">
+                  <pic:nvPicPr>
+                    <pic:cNvPr id="0" name="IMG_2051.jpeg"/>
+                    <pic:cNvPicPr/>
+                  </pic:nvPicPr>
+                  <pic:blipFill>
+                    <a:blip r:embed="rId10"/>
+                    <a:stretch>
+                      <a:fillRect/>
+                    </a:stretch>
+                  </pic:blipFill>
+                  <pic:spPr>
+                    <a:xfrm>
+                      <a:off x="0" y="0"/>
+                      <a:ext cx="6035040" cy="4526280"/>
+                    </a:xfrm>
+                    <a:prstGeom prst="rect">
+                      <a:avLst/>
+                    </a:prstGeom>
+                  </pic:spPr>
+                </pic:pic>
+              </a:graphicData>
+            </a:graphic>
+          </wp:inline>
+        </w:drawing>
       </w:r>
     </w:p>
     <w:p>
       <w:pPr>
+        <w:pStyle w:val="Caption"/>
+        <w:jc w:val="center"/>
+      </w:pPr>
+      <w:r>
+        <w:rPr>
+          <w:i/>
+        </w:rPr>
+        <w:t>Figure 5 — Dent de scie à f0 = 10 Hz : présence d’harmoniques dans le spectre.</w:t>
+      </w:r>
+    </w:p>
+    <w:p>
+      <w:pPr>
         <w:pStyle w:val="Heading2"/>
       </w:pPr>
       <w:r>
-        <w:t>5.3 Cas 3 : fs de 20 kHz à 1 kHz (pas 1 kHz)</w:t>
+        <w:t>5.3 Filtre passe-bas (LPF)</w:t>
       </w:r>
     </w:p>
     <w:p>
       <w:r>
-        <w:t>On diminue progressivement fs et on observe le repliement spectral. La condition pour représenter correctement une composante à 8 kHz est fs ≥ 16 kHz. Ainsi :</w:t>
+        <w:t>Nous avons appliqué un filtre passe-bas (LPF) avec une fréquence de coupure fc = 10 Hz. Le filtrage conserve les basses fréquences et atténue les composantes au-delà de fc. Dans le domaine temporel, le signal filtré devient plus « lisse » ; dans le domaine fréquentiel, les composantes hautes fréquences sont fortement réduites.</w:t>
       </w:r>
     </w:p>
     <w:p>
       <w:pPr>
-        <w:pStyle w:val="ListBullet"/>
+        <w:jc w:val="center"/>
       </w:pPr>
       <w:r>
-        <w:t>Pour fs ≥ 16 kHz : les trois pics restent aux bonnes fréquences (pas d’aliasing pour 8 kHz).</w:t>
+        <w:rPr>
+          <w:noProof/>
+        </w:rPr>
+        <w:lastRenderedPageBreak/>
+        <w:drawing>
+          <wp:inline distT="0" distB="0" distL="0" distR="0">
+            <wp:extent cx="5760720" cy="4320540"/>
+            <wp:effectExtent l="0" t="0" r="0" b="0"/>
+            <wp:docPr id="6" name="Picture 6"/>
+            <wp:cNvGraphicFramePr>
+              <a:graphicFrameLocks xmlns:a="http://schemas.openxmlformats.org/drawingml/2006/main" noChangeAspect="1"/>
+            </wp:cNvGraphicFramePr>
+            <a:graphic xmlns:a="http://schemas.openxmlformats.org/drawingml/2006/main">
+              <a:graphicData uri="http://schemas.openxmlformats.org/drawingml/2006/picture">
+                <pic:pic xmlns:pic="http://schemas.openxmlformats.org/drawingml/2006/picture">
+                  <pic:nvPicPr>
+                    <pic:cNvPr id="0" name="IMG_2099.jpeg"/>
+                    <pic:cNvPicPr/>
+                  </pic:nvPicPr>
+                  <pic:blipFill>
+                    <a:blip r:embed="rId11"/>
+                    <a:stretch>
+                      <a:fillRect/>
+                    </a:stretch>
+                  </pic:blipFill>
+                  <pic:spPr>
+                    <a:xfrm>
+                      <a:off x="0" y="0"/>
+                      <a:ext cx="5760720" cy="4320540"/>
+                    </a:xfrm>
+                    <a:prstGeom prst="rect">
+                      <a:avLst/>
+                    </a:prstGeom>
+                  </pic:spPr>
+                </pic:pic>
+              </a:graphicData>
+            </a:graphic>
+          </wp:inline>
+        </w:drawing>
       </w:r>
     </w:p>
     <w:p>
       <w:pPr>
-        <w:pStyle w:val="ListBullet"/>
+        <w:pStyle w:val="Caption"/>
+        <w:jc w:val="center"/>
       </w:pPr>
       <w:r>
-        <w:t>Pour fs &lt; 16 kHz : la composante 8 kHz se replie et apparaît à une fréquence différente dans [0, fs/2].</w:t>
-      </w:r>
-    </w:p>
-    <w:p>
-      <w:pPr>
-        <w:pStyle w:val="ListBullet"/>
-      </w:pPr>
-      <w:r>
-        <w:t>Plus fs diminue, plus les pics peuvent se déplacer (repliement) : c’est le phénomène d’aliasing.</w:t>
-      </w:r>
-    </w:p>
-    <w:p>
-      <w:r>
-        <w:t>Les figures ont été sauvegardées automatiquement dans un dossier (ex : td2_fft_outputs/) afin de pouvoir choisir quelques cas représentatifs (20 kHz, 15 kHz, 12 kHz, 8 kHz, 6 kHz, etc.) pour le compte rendu.</w:t>
-      </w:r>
-    </w:p>
-    <w:p>
-      <w:r>
-        <w:t>À insérer :</w:t>
-      </w:r>
-    </w:p>
-    <w:p>
-      <w:pPr>
-        <w:pStyle w:val="ListBullet"/>
-      </w:pPr>
-      <w:r>
-        <w:t>Figure 5 — Exemple de spectre à fs = 15 kHz.</w:t>
-      </w:r>
-    </w:p>
-    <w:p>
-      <w:pPr>
-        <w:pStyle w:val="ListBullet"/>
-      </w:pPr>
-      <w:r>
-        <w:t>Figure 6 — Exemple de spectre à fs = 12 kHz.</w:t>
-      </w:r>
-    </w:p>
-    <w:p>
-      <w:pPr>
-        <w:pStyle w:val="ListBullet"/>
-      </w:pPr>
-      <w:r>
-        <w:t>Figure 7 — Exemple de spectre à fs = 6 kHz (aliasing très visible).</w:t>
+        <w:rPr>
+          <w:i/>
+        </w:rPr>
+        <w:t>Figure 6 — LPF (fc = 10 Hz) : comparaison du signal de sortie et de son spectre.</w:t>
       </w:r>
     </w:p>
     <w:p>
@@ -554,9 +1149,10 @@
     </w:p>
     <w:p>
       <w:r>
-        <w:t>Ce TD montre que la FFT permet d’identifier les composantes fréquentielles d’un signal (raies spectrales). Lorsque fs est suffisamment élevé (ex : 20 kHz), les pics apparaissent aux fréquences correctes (1 kHz, 2 kHz, 8 kHz). En revanche, lorsque fs diminue et devient inférieur à 2·fmax, on observe l’aliasing : les composantes au-delà de fs/2 se replient dans la bande [0, fs/2] et apparaissent à de fausses fréquences.</w:t>
+        <w:t>Ce TD2 nous a permis de relier concrètement le domaine temporel et le domaine fréquentiel. Sur NI ELVIS II+, l’oscilloscope (SCOPE) et l’analyseur (DSA) montrent clairement les composantes d’un signal composé. L’implémentation Python confirme ces résultats et facilite l’étude des paramètres (fs, N, résolution Δf). Enfin, l’étude des formes d’onde (sinus vs dent de scie) et du filtrage (LPF) illustre l’apparition des harmoniques et la notion de bande passante.</w:t>
       </w:r>
     </w:p>
+    <w:p/>
     <w:sectPr>
       <w:pgSz w:w="12240" w:h="15840"/>
       <w:pgMar w:top="1440" w:right="1800" w:bottom="1440" w:left="1800" w:header="720" w:footer="720" w:gutter="0"/>
@@ -740,31 +1336,31 @@
       </w:rPr>
     </w:lvl>
   </w:abstractNum>
-  <w:num w:numId="1" w16cid:durableId="1473673042">
+  <w:num w:numId="1" w16cid:durableId="1025718874">
     <w:abstractNumId w:val="8"/>
   </w:num>
-  <w:num w:numId="2" w16cid:durableId="1569077939">
+  <w:num w:numId="2" w16cid:durableId="575745571">
     <w:abstractNumId w:val="6"/>
   </w:num>
-  <w:num w:numId="3" w16cid:durableId="963971628">
+  <w:num w:numId="3" w16cid:durableId="597560194">
     <w:abstractNumId w:val="5"/>
   </w:num>
-  <w:num w:numId="4" w16cid:durableId="159275151">
+  <w:num w:numId="4" w16cid:durableId="479155133">
     <w:abstractNumId w:val="4"/>
   </w:num>
-  <w:num w:numId="5" w16cid:durableId="371808117">
+  <w:num w:numId="5" w16cid:durableId="162819063">
     <w:abstractNumId w:val="7"/>
   </w:num>
-  <w:num w:numId="6" w16cid:durableId="8139718">
+  <w:num w:numId="6" w16cid:durableId="1202939462">
     <w:abstractNumId w:val="3"/>
   </w:num>
-  <w:num w:numId="7" w16cid:durableId="1728991277">
+  <w:num w:numId="7" w16cid:durableId="1076822276">
     <w:abstractNumId w:val="2"/>
   </w:num>
-  <w:num w:numId="8" w16cid:durableId="1775131762">
+  <w:num w:numId="8" w16cid:durableId="1182861954">
     <w:abstractNumId w:val="1"/>
   </w:num>
-  <w:num w:numId="9" w16cid:durableId="1410496523">
+  <w:num w:numId="9" w16cid:durableId="61418183">
     <w:abstractNumId w:val="0"/>
   </w:num>
 </w:numbering>
@@ -1161,7 +1757,7 @@
     <w:qFormat/>
     <w:rsid w:val="00FC693F"/>
     <w:rPr>
-      <w:rFonts w:ascii="Calibri" w:hAnsi="Calibri"/>
+      <w:rFonts w:ascii="Calibri" w:eastAsia="Calibri" w:hAnsi="Calibri"/>
     </w:rPr>
   </w:style>
   <w:style w:type="paragraph" w:styleId="Heading1">
@@ -1183,7 +1779,7 @@
       <w:b/>
       <w:bCs/>
       <w:color w:val="365F91" w:themeColor="accent1" w:themeShade="BF"/>
-      <w:sz w:val="28"/>
+      <w:sz w:val="32"/>
       <w:szCs w:val="28"/>
     </w:rPr>
   </w:style>
@@ -1231,6 +1827,7 @@
       <w:b/>
       <w:bCs/>
       <w:color w:val="4F81BD" w:themeColor="accent1"/>
+      <w:sz w:val="24"/>
     </w:rPr>
   </w:style>
   <w:style w:type="paragraph" w:styleId="Heading4">
@@ -1256,6 +1853,7 @@
       <w:i/>
       <w:iCs/>
       <w:color w:val="4F81BD" w:themeColor="accent1"/>
+      <w:sz w:val="24"/>
     </w:rPr>
   </w:style>
   <w:style w:type="paragraph" w:styleId="Heading5">

</xml_diff>